<commit_message>
doing big change: added landing page, fix:(navbar, header, main), separate component and layout
</commit_message>
<xml_diff>
--- a/plan/Rancangan Database.docx
+++ b/plan/Rancangan Database.docx
@@ -30,25 +30,14 @@
           <w:szCs w:val="28"/>
         </w:rPr>
       </w:pPr>
-      <w:proofErr w:type="spellStart"/>
-      <w:r>
-        <w:rPr>
-          <w:b/>
-          <w:bCs/>
-          <w:sz w:val="28"/>
-          <w:szCs w:val="28"/>
-        </w:rPr>
-        <w:t>Rancangan</w:t>
-      </w:r>
-      <w:proofErr w:type="spellEnd"/>
-      <w:r>
-        <w:rPr>
-          <w:b/>
-          <w:bCs/>
-          <w:sz w:val="28"/>
-          <w:szCs w:val="28"/>
-        </w:rPr>
-        <w:t xml:space="preserve"> Database</w:t>
+      <w:r>
+        <w:rPr>
+          <w:b/>
+          <w:bCs/>
+          <w:sz w:val="28"/>
+          <w:szCs w:val="28"/>
+        </w:rPr>
+        <w:t>Rancangan Database</w:t>
       </w:r>
     </w:p>
     <w:p>
@@ -197,7 +186,6 @@
           <w:szCs w:val="28"/>
         </w:rPr>
       </w:pPr>
-      <w:proofErr w:type="spellStart"/>
       <w:r>
         <w:rPr>
           <w:sz w:val="28"/>
@@ -205,7 +193,6 @@
         </w:rPr>
         <w:t>foto_profile</w:t>
       </w:r>
-      <w:proofErr w:type="spellEnd"/>
       <w:r>
         <w:rPr>
           <w:sz w:val="28"/>
@@ -284,7 +271,6 @@
           <w:szCs w:val="28"/>
         </w:rPr>
       </w:pPr>
-      <w:proofErr w:type="spellStart"/>
       <w:r>
         <w:rPr>
           <w:sz w:val="28"/>
@@ -292,7 +278,6 @@
         </w:rPr>
         <w:t>nama</w:t>
       </w:r>
-      <w:proofErr w:type="spellEnd"/>
       <w:r>
         <w:rPr>
           <w:sz w:val="28"/>
@@ -313,7 +298,6 @@
           <w:szCs w:val="28"/>
         </w:rPr>
       </w:pPr>
-      <w:proofErr w:type="spellStart"/>
       <w:r>
         <w:rPr>
           <w:sz w:val="28"/>
@@ -321,7 +305,6 @@
         </w:rPr>
         <w:t>foto</w:t>
       </w:r>
-      <w:proofErr w:type="spellEnd"/>
       <w:r>
         <w:rPr>
           <w:sz w:val="28"/>
@@ -342,7 +325,6 @@
           <w:szCs w:val="28"/>
         </w:rPr>
       </w:pPr>
-      <w:proofErr w:type="spellStart"/>
       <w:r>
         <w:rPr>
           <w:sz w:val="28"/>
@@ -350,7 +332,6 @@
         </w:rPr>
         <w:t>deskripsi</w:t>
       </w:r>
-      <w:proofErr w:type="spellEnd"/>
       <w:r>
         <w:rPr>
           <w:sz w:val="28"/>
@@ -371,7 +352,6 @@
           <w:szCs w:val="28"/>
         </w:rPr>
       </w:pPr>
-      <w:proofErr w:type="spellStart"/>
       <w:r>
         <w:rPr>
           <w:sz w:val="28"/>
@@ -379,7 +359,6 @@
         </w:rPr>
         <w:t>kategori</w:t>
       </w:r>
-      <w:proofErr w:type="spellEnd"/>
       <w:r>
         <w:rPr>
           <w:sz w:val="28"/>
@@ -400,7 +379,6 @@
           <w:szCs w:val="28"/>
         </w:rPr>
       </w:pPr>
-      <w:proofErr w:type="spellStart"/>
       <w:r>
         <w:rPr>
           <w:sz w:val="28"/>
@@ -408,44 +386,26 @@
         </w:rPr>
         <w:t>harga_awal</w:t>
       </w:r>
-      <w:proofErr w:type="spellEnd"/>
-      <w:r>
-        <w:rPr>
-          <w:sz w:val="28"/>
-          <w:szCs w:val="28"/>
-        </w:rPr>
-        <w:t xml:space="preserve"> [</w:t>
-      </w:r>
-      <w:proofErr w:type="gramStart"/>
-      <w:r>
-        <w:rPr>
-          <w:sz w:val="28"/>
-          <w:szCs w:val="28"/>
-        </w:rPr>
-        <w:t>numeric(</w:t>
-      </w:r>
-      <w:proofErr w:type="gramEnd"/>
-      <w:r>
-        <w:rPr>
-          <w:sz w:val="28"/>
-          <w:szCs w:val="28"/>
-        </w:rPr>
-        <w:t>9,2)]</w:t>
-      </w:r>
-    </w:p>
-    <w:p>
-      <w:pPr>
-        <w:pStyle w:val="ListParagraph"/>
-        <w:numPr>
-          <w:ilvl w:val="0"/>
-          <w:numId w:val="3"/>
-        </w:numPr>
-        <w:rPr>
-          <w:sz w:val="28"/>
-          <w:szCs w:val="28"/>
-        </w:rPr>
-      </w:pPr>
-      <w:proofErr w:type="spellStart"/>
+      <w:r>
+        <w:rPr>
+          <w:sz w:val="28"/>
+          <w:szCs w:val="28"/>
+        </w:rPr>
+        <w:t xml:space="preserve"> [numeric(9,2)]</w:t>
+      </w:r>
+    </w:p>
+    <w:p>
+      <w:pPr>
+        <w:pStyle w:val="ListParagraph"/>
+        <w:numPr>
+          <w:ilvl w:val="0"/>
+          <w:numId w:val="3"/>
+        </w:numPr>
+        <w:rPr>
+          <w:sz w:val="28"/>
+          <w:szCs w:val="28"/>
+        </w:rPr>
+      </w:pPr>
       <w:r>
         <w:rPr>
           <w:sz w:val="28"/>
@@ -453,29 +413,32 @@
         </w:rPr>
         <w:t>harga_jual</w:t>
       </w:r>
-      <w:proofErr w:type="spellEnd"/>
-      <w:r>
-        <w:rPr>
-          <w:sz w:val="28"/>
-          <w:szCs w:val="28"/>
-        </w:rPr>
-        <w:t xml:space="preserve"> [</w:t>
-      </w:r>
-      <w:proofErr w:type="gramStart"/>
-      <w:r>
-        <w:rPr>
-          <w:sz w:val="28"/>
-          <w:szCs w:val="28"/>
-        </w:rPr>
-        <w:t>numeric(</w:t>
-      </w:r>
-      <w:proofErr w:type="gramEnd"/>
-      <w:r>
-        <w:rPr>
-          <w:sz w:val="28"/>
-          <w:szCs w:val="28"/>
-        </w:rPr>
-        <w:t>9,2)]</w:t>
+      <w:r>
+        <w:rPr>
+          <w:sz w:val="28"/>
+          <w:szCs w:val="28"/>
+        </w:rPr>
+        <w:t xml:space="preserve"> [numeric(9,2)]</w:t>
+      </w:r>
+    </w:p>
+    <w:p>
+      <w:pPr>
+        <w:pStyle w:val="ListParagraph"/>
+        <w:numPr>
+          <w:ilvl w:val="0"/>
+          <w:numId w:val="3"/>
+        </w:numPr>
+        <w:rPr>
+          <w:sz w:val="28"/>
+          <w:szCs w:val="28"/>
+        </w:rPr>
+      </w:pPr>
+      <w:r>
+        <w:rPr>
+          <w:sz w:val="28"/>
+          <w:szCs w:val="28"/>
+        </w:rPr>
+        <w:t>stok [int]</w:t>
       </w:r>
     </w:p>
     <w:p>
@@ -497,27 +460,14 @@
         </w:rPr>
         <w:t>email [</w:t>
       </w:r>
-      <w:proofErr w:type="spellStart"/>
-      <w:proofErr w:type="gramStart"/>
-      <w:r>
-        <w:rPr>
-          <w:b/>
-          <w:bCs/>
-          <w:sz w:val="28"/>
-          <w:szCs w:val="28"/>
-        </w:rPr>
-        <w:t>fk.users</w:t>
-      </w:r>
-      <w:proofErr w:type="spellEnd"/>
-      <w:proofErr w:type="gramEnd"/>
-      <w:r>
-        <w:rPr>
-          <w:b/>
-          <w:bCs/>
-          <w:sz w:val="28"/>
-          <w:szCs w:val="28"/>
-        </w:rPr>
-        <w:t>] [string 50]</w:t>
+      <w:r>
+        <w:rPr>
+          <w:b/>
+          <w:bCs/>
+          <w:sz w:val="28"/>
+          <w:szCs w:val="28"/>
+        </w:rPr>
+        <w:t>fk.users] [string 50]</w:t>
       </w:r>
     </w:p>
     <w:p>
@@ -532,7 +482,6 @@
           <w:szCs w:val="28"/>
         </w:rPr>
       </w:pPr>
-      <w:proofErr w:type="spellStart"/>
       <w:r>
         <w:rPr>
           <w:sz w:val="28"/>
@@ -540,7 +489,6 @@
         </w:rPr>
         <w:t>Transaksi</w:t>
       </w:r>
-      <w:proofErr w:type="spellEnd"/>
     </w:p>
     <w:p>
       <w:pPr>
@@ -583,46 +531,66 @@
           <w:szCs w:val="28"/>
         </w:rPr>
       </w:pPr>
-      <w:proofErr w:type="spellStart"/>
-      <w:r>
-        <w:rPr>
-          <w:sz w:val="28"/>
-          <w:szCs w:val="28"/>
-        </w:rPr>
-        <w:t>waktu</w:t>
-      </w:r>
-      <w:proofErr w:type="spellEnd"/>
-      <w:r>
-        <w:rPr>
-          <w:sz w:val="28"/>
-          <w:szCs w:val="28"/>
-        </w:rPr>
-        <w:t xml:space="preserve"> [datetime/timestamp]</w:t>
-      </w:r>
-    </w:p>
-    <w:p>
-      <w:pPr>
-        <w:pStyle w:val="ListParagraph"/>
-        <w:numPr>
-          <w:ilvl w:val="0"/>
-          <w:numId w:val="3"/>
-        </w:numPr>
-        <w:rPr>
-          <w:sz w:val="28"/>
-          <w:szCs w:val="28"/>
-        </w:rPr>
-      </w:pPr>
-      <w:proofErr w:type="spellStart"/>
-      <w:r>
-        <w:rPr>
-          <w:sz w:val="28"/>
-          <w:szCs w:val="28"/>
-        </w:rPr>
-        <w:t>jumlah</w:t>
-      </w:r>
-      <w:proofErr w:type="spellEnd"/>
-      <w:r>
-        <w:rPr>
+      <w:r>
+        <w:rPr>
+          <w:sz w:val="28"/>
+          <w:szCs w:val="28"/>
+        </w:rPr>
+        <w:t>waktu [datetime/timestamp]</w:t>
+      </w:r>
+    </w:p>
+    <w:p>
+      <w:pPr>
+        <w:pStyle w:val="ListParagraph"/>
+        <w:numPr>
+          <w:ilvl w:val="0"/>
+          <w:numId w:val="3"/>
+        </w:numPr>
+        <w:rPr>
+          <w:sz w:val="28"/>
+          <w:szCs w:val="28"/>
+        </w:rPr>
+      </w:pPr>
+      <w:r>
+        <w:rPr>
+          <w:sz w:val="28"/>
+          <w:szCs w:val="28"/>
+        </w:rPr>
+        <w:t>jumlah [int]</w:t>
+      </w:r>
+    </w:p>
+    <w:p>
+      <w:pPr>
+        <w:pStyle w:val="ListParagraph"/>
+        <w:numPr>
+          <w:ilvl w:val="0"/>
+          <w:numId w:val="3"/>
+        </w:numPr>
+        <w:rPr>
+          <w:sz w:val="28"/>
+          <w:szCs w:val="28"/>
+        </w:rPr>
+      </w:pPr>
+      <w:r>
+        <w:rPr>
+          <w:sz w:val="28"/>
+          <w:szCs w:val="28"/>
+        </w:rPr>
+        <w:t xml:space="preserve">id_barang </w:t>
+      </w:r>
+      <w:r>
+        <w:rPr>
+          <w:b/>
+          <w:bCs/>
+          <w:sz w:val="28"/>
+          <w:szCs w:val="28"/>
+        </w:rPr>
+        <w:t>[fk.users]</w:t>
+      </w:r>
+      <w:r>
+        <w:rPr>
+          <w:b/>
+          <w:bCs/>
           <w:sz w:val="28"/>
           <w:szCs w:val="28"/>
         </w:rPr>
@@ -641,75 +609,6 @@
           <w:szCs w:val="28"/>
         </w:rPr>
       </w:pPr>
-      <w:proofErr w:type="spellStart"/>
-      <w:r>
-        <w:rPr>
-          <w:sz w:val="28"/>
-          <w:szCs w:val="28"/>
-        </w:rPr>
-        <w:t>id_barang</w:t>
-      </w:r>
-      <w:proofErr w:type="spellEnd"/>
-      <w:r>
-        <w:rPr>
-          <w:sz w:val="28"/>
-          <w:szCs w:val="28"/>
-        </w:rPr>
-        <w:t xml:space="preserve"> </w:t>
-      </w:r>
-      <w:r>
-        <w:rPr>
-          <w:b/>
-          <w:bCs/>
-          <w:sz w:val="28"/>
-          <w:szCs w:val="28"/>
-        </w:rPr>
-        <w:t>[</w:t>
-      </w:r>
-      <w:proofErr w:type="spellStart"/>
-      <w:proofErr w:type="gramStart"/>
-      <w:r>
-        <w:rPr>
-          <w:b/>
-          <w:bCs/>
-          <w:sz w:val="28"/>
-          <w:szCs w:val="28"/>
-        </w:rPr>
-        <w:t>fk.users</w:t>
-      </w:r>
-      <w:proofErr w:type="spellEnd"/>
-      <w:proofErr w:type="gramEnd"/>
-      <w:r>
-        <w:rPr>
-          <w:b/>
-          <w:bCs/>
-          <w:sz w:val="28"/>
-          <w:szCs w:val="28"/>
-        </w:rPr>
-        <w:t>]</w:t>
-      </w:r>
-      <w:r>
-        <w:rPr>
-          <w:b/>
-          <w:bCs/>
-          <w:sz w:val="28"/>
-          <w:szCs w:val="28"/>
-        </w:rPr>
-        <w:t xml:space="preserve"> [int]</w:t>
-      </w:r>
-    </w:p>
-    <w:p>
-      <w:pPr>
-        <w:pStyle w:val="ListParagraph"/>
-        <w:numPr>
-          <w:ilvl w:val="0"/>
-          <w:numId w:val="3"/>
-        </w:numPr>
-        <w:rPr>
-          <w:sz w:val="28"/>
-          <w:szCs w:val="28"/>
-        </w:rPr>
-      </w:pPr>
       <w:r>
         <w:rPr>
           <w:sz w:val="28"/>
@@ -717,65 +616,41 @@
         </w:rPr>
         <w:t>email [</w:t>
       </w:r>
-      <w:proofErr w:type="spellStart"/>
-      <w:proofErr w:type="gramStart"/>
-      <w:r>
-        <w:rPr>
-          <w:b/>
-          <w:bCs/>
-          <w:sz w:val="28"/>
-          <w:szCs w:val="28"/>
-        </w:rPr>
-        <w:t>fk.users</w:t>
-      </w:r>
-      <w:proofErr w:type="spellEnd"/>
-      <w:proofErr w:type="gramEnd"/>
-      <w:r>
-        <w:rPr>
-          <w:b/>
-          <w:bCs/>
-          <w:sz w:val="28"/>
-          <w:szCs w:val="28"/>
-        </w:rPr>
-        <w:t>] [string 50]</w:t>
-      </w:r>
-    </w:p>
-    <w:p>
-      <w:pPr>
-        <w:rPr>
-          <w:sz w:val="28"/>
-          <w:szCs w:val="28"/>
-        </w:rPr>
-      </w:pPr>
-    </w:p>
-    <w:p>
-      <w:pPr>
-        <w:rPr>
-          <w:b/>
-          <w:bCs/>
-          <w:sz w:val="28"/>
-          <w:szCs w:val="28"/>
-        </w:rPr>
-      </w:pPr>
-      <w:proofErr w:type="spellStart"/>
-      <w:r>
-        <w:rPr>
-          <w:b/>
-          <w:bCs/>
-          <w:sz w:val="28"/>
-          <w:szCs w:val="28"/>
-        </w:rPr>
-        <w:t>Contoh</w:t>
-      </w:r>
-      <w:proofErr w:type="spellEnd"/>
-      <w:r>
-        <w:rPr>
-          <w:b/>
-          <w:bCs/>
-          <w:sz w:val="28"/>
-          <w:szCs w:val="28"/>
-        </w:rPr>
-        <w:t>:</w:t>
+      <w:r>
+        <w:rPr>
+          <w:b/>
+          <w:bCs/>
+          <w:sz w:val="28"/>
+          <w:szCs w:val="28"/>
+        </w:rPr>
+        <w:t>fk.users] [string 50]</w:t>
+      </w:r>
+    </w:p>
+    <w:p>
+      <w:pPr>
+        <w:rPr>
+          <w:sz w:val="28"/>
+          <w:szCs w:val="28"/>
+        </w:rPr>
+      </w:pPr>
+    </w:p>
+    <w:p>
+      <w:pPr>
+        <w:rPr>
+          <w:b/>
+          <w:bCs/>
+          <w:sz w:val="28"/>
+          <w:szCs w:val="28"/>
+        </w:rPr>
+      </w:pPr>
+      <w:r>
+        <w:rPr>
+          <w:b/>
+          <w:bCs/>
+          <w:sz w:val="28"/>
+          <w:szCs w:val="28"/>
+        </w:rPr>
+        <w:t>Contoh:</w:t>
       </w:r>
     </w:p>
     <w:p>
@@ -816,7 +691,6 @@
           <w:szCs w:val="28"/>
         </w:rPr>
       </w:pPr>
-      <w:proofErr w:type="spellStart"/>
       <w:r>
         <w:rPr>
           <w:sz w:val="28"/>
@@ -824,7 +698,6 @@
         </w:rPr>
         <w:t>mukhtada</w:t>
       </w:r>
-      <w:proofErr w:type="spellEnd"/>
     </w:p>
     <w:p>
       <w:pPr>
@@ -867,77 +740,29 @@
           <w:sz w:val="28"/>
           <w:szCs w:val="28"/>
         </w:rPr>
-        <w:t>123 -&gt; hash (</w:t>
-      </w:r>
-      <w:proofErr w:type="spellStart"/>
-      <w:r>
-        <w:rPr>
-          <w:sz w:val="28"/>
-          <w:szCs w:val="28"/>
-        </w:rPr>
-        <w:t>mungkin</w:t>
-      </w:r>
-      <w:proofErr w:type="spellEnd"/>
-      <w:r>
-        <w:rPr>
-          <w:sz w:val="28"/>
-          <w:szCs w:val="28"/>
-        </w:rPr>
-        <w:t xml:space="preserve"> </w:t>
-      </w:r>
-      <w:proofErr w:type="spellStart"/>
-      <w:r>
-        <w:rPr>
-          <w:sz w:val="28"/>
-          <w:szCs w:val="28"/>
-        </w:rPr>
-        <w:t>jadi</w:t>
-      </w:r>
-      <w:proofErr w:type="spellEnd"/>
-      <w:r>
-        <w:rPr>
-          <w:sz w:val="28"/>
-          <w:szCs w:val="28"/>
-        </w:rPr>
-        <w:t xml:space="preserve"> A&amp;_123$)</w:t>
-      </w:r>
-    </w:p>
-    <w:p>
-      <w:pPr>
-        <w:pStyle w:val="ListParagraph"/>
-        <w:numPr>
-          <w:ilvl w:val="0"/>
-          <w:numId w:val="3"/>
-        </w:numPr>
-        <w:rPr>
-          <w:b/>
-          <w:bCs/>
-          <w:sz w:val="28"/>
-          <w:szCs w:val="28"/>
-        </w:rPr>
-      </w:pPr>
-      <w:r>
-        <w:rPr>
-          <w:sz w:val="28"/>
-          <w:szCs w:val="28"/>
-        </w:rPr>
-        <w:t>assets/</w:t>
-      </w:r>
-      <w:proofErr w:type="spellStart"/>
-      <w:r>
-        <w:rPr>
-          <w:sz w:val="28"/>
-          <w:szCs w:val="28"/>
-        </w:rPr>
-        <w:t>img</w:t>
-      </w:r>
-      <w:proofErr w:type="spellEnd"/>
-      <w:r>
-        <w:rPr>
-          <w:sz w:val="28"/>
-          <w:szCs w:val="28"/>
-        </w:rPr>
-        <w:t>/users/mukhtada_12399183.png</w:t>
+        <w:t>123 -&gt; hash (mungkin jadi A&amp;_123$)</w:t>
+      </w:r>
+    </w:p>
+    <w:p>
+      <w:pPr>
+        <w:pStyle w:val="ListParagraph"/>
+        <w:numPr>
+          <w:ilvl w:val="0"/>
+          <w:numId w:val="3"/>
+        </w:numPr>
+        <w:rPr>
+          <w:b/>
+          <w:bCs/>
+          <w:sz w:val="28"/>
+          <w:szCs w:val="28"/>
+        </w:rPr>
+      </w:pPr>
+      <w:r>
+        <w:rPr>
+          <w:sz w:val="28"/>
+          <w:szCs w:val="28"/>
+        </w:rPr>
+        <w:t>assets/img/users/mukhtada_12399183.png</w:t>
       </w:r>
     </w:p>
     <w:p>
@@ -1027,25 +852,46 @@
           <w:sz w:val="28"/>
           <w:szCs w:val="28"/>
         </w:rPr>
-        <w:t>assets/</w:t>
-      </w:r>
-      <w:proofErr w:type="spellStart"/>
-      <w:r>
-        <w:rPr>
-          <w:sz w:val="28"/>
-          <w:szCs w:val="28"/>
-        </w:rPr>
-        <w:t>img</w:t>
-      </w:r>
-      <w:proofErr w:type="spellEnd"/>
-      <w:r>
-        <w:rPr>
-          <w:sz w:val="28"/>
-          <w:szCs w:val="28"/>
-        </w:rPr>
-        <w:t>/items/</w:t>
-      </w:r>
-      <w:proofErr w:type="spellStart"/>
+        <w:t>assets/img/items/makanan/kalpa.png</w:t>
+      </w:r>
+    </w:p>
+    <w:p>
+      <w:pPr>
+        <w:pStyle w:val="ListParagraph"/>
+        <w:numPr>
+          <w:ilvl w:val="0"/>
+          <w:numId w:val="3"/>
+        </w:numPr>
+        <w:rPr>
+          <w:b/>
+          <w:bCs/>
+          <w:sz w:val="28"/>
+          <w:szCs w:val="28"/>
+        </w:rPr>
+      </w:pPr>
+      <w:r>
+        <w:rPr>
+          <w:sz w:val="28"/>
+          <w:szCs w:val="28"/>
+        </w:rPr>
+        <w:lastRenderedPageBreak/>
+        <w:t>Cemilan wafer dibalut coklat dengan topping serpihan kelapa.</w:t>
+      </w:r>
+    </w:p>
+    <w:p>
+      <w:pPr>
+        <w:pStyle w:val="ListParagraph"/>
+        <w:numPr>
+          <w:ilvl w:val="0"/>
+          <w:numId w:val="3"/>
+        </w:numPr>
+        <w:rPr>
+          <w:b/>
+          <w:bCs/>
+          <w:sz w:val="28"/>
+          <w:szCs w:val="28"/>
+        </w:rPr>
+      </w:pPr>
       <w:r>
         <w:rPr>
           <w:sz w:val="28"/>
@@ -1053,150 +899,6 @@
         </w:rPr>
         <w:t>makanan</w:t>
       </w:r>
-      <w:proofErr w:type="spellEnd"/>
-      <w:r>
-        <w:rPr>
-          <w:sz w:val="28"/>
-          <w:szCs w:val="28"/>
-        </w:rPr>
-        <w:t>/kalpa.png</w:t>
-      </w:r>
-    </w:p>
-    <w:p>
-      <w:pPr>
-        <w:pStyle w:val="ListParagraph"/>
-        <w:numPr>
-          <w:ilvl w:val="0"/>
-          <w:numId w:val="3"/>
-        </w:numPr>
-        <w:rPr>
-          <w:b/>
-          <w:bCs/>
-          <w:sz w:val="28"/>
-          <w:szCs w:val="28"/>
-        </w:rPr>
-      </w:pPr>
-      <w:proofErr w:type="spellStart"/>
-      <w:r>
-        <w:rPr>
-          <w:sz w:val="28"/>
-          <w:szCs w:val="28"/>
-        </w:rPr>
-        <w:t>Cemilan</w:t>
-      </w:r>
-      <w:proofErr w:type="spellEnd"/>
-      <w:r>
-        <w:rPr>
-          <w:sz w:val="28"/>
-          <w:szCs w:val="28"/>
-        </w:rPr>
-        <w:t xml:space="preserve"> wafer </w:t>
-      </w:r>
-      <w:proofErr w:type="spellStart"/>
-      <w:r>
-        <w:rPr>
-          <w:sz w:val="28"/>
-          <w:szCs w:val="28"/>
-        </w:rPr>
-        <w:t>dibalut</w:t>
-      </w:r>
-      <w:proofErr w:type="spellEnd"/>
-      <w:r>
-        <w:rPr>
-          <w:sz w:val="28"/>
-          <w:szCs w:val="28"/>
-        </w:rPr>
-        <w:t xml:space="preserve"> </w:t>
-      </w:r>
-      <w:proofErr w:type="spellStart"/>
-      <w:r>
-        <w:rPr>
-          <w:sz w:val="28"/>
-          <w:szCs w:val="28"/>
-        </w:rPr>
-        <w:t>coklat</w:t>
-      </w:r>
-      <w:proofErr w:type="spellEnd"/>
-      <w:r>
-        <w:rPr>
-          <w:sz w:val="28"/>
-          <w:szCs w:val="28"/>
-        </w:rPr>
-        <w:t xml:space="preserve"> </w:t>
-      </w:r>
-      <w:proofErr w:type="spellStart"/>
-      <w:r>
-        <w:rPr>
-          <w:sz w:val="28"/>
-          <w:szCs w:val="28"/>
-        </w:rPr>
-        <w:t>dengan</w:t>
-      </w:r>
-      <w:proofErr w:type="spellEnd"/>
-      <w:r>
-        <w:rPr>
-          <w:sz w:val="28"/>
-          <w:szCs w:val="28"/>
-        </w:rPr>
-        <w:t xml:space="preserve"> topping </w:t>
-      </w:r>
-      <w:proofErr w:type="spellStart"/>
-      <w:r>
-        <w:rPr>
-          <w:sz w:val="28"/>
-          <w:szCs w:val="28"/>
-        </w:rPr>
-        <w:t>serpihan</w:t>
-      </w:r>
-      <w:proofErr w:type="spellEnd"/>
-      <w:r>
-        <w:rPr>
-          <w:sz w:val="28"/>
-          <w:szCs w:val="28"/>
-        </w:rPr>
-        <w:t xml:space="preserve"> </w:t>
-      </w:r>
-      <w:proofErr w:type="spellStart"/>
-      <w:r>
-        <w:rPr>
-          <w:sz w:val="28"/>
-          <w:szCs w:val="28"/>
-        </w:rPr>
-        <w:t>kelapa</w:t>
-      </w:r>
-      <w:proofErr w:type="spellEnd"/>
-      <w:r>
-        <w:rPr>
-          <w:sz w:val="28"/>
-          <w:szCs w:val="28"/>
-        </w:rPr>
-        <w:t>.</w:t>
-      </w:r>
-    </w:p>
-    <w:p>
-      <w:pPr>
-        <w:pStyle w:val="ListParagraph"/>
-        <w:numPr>
-          <w:ilvl w:val="0"/>
-          <w:numId w:val="3"/>
-        </w:numPr>
-        <w:rPr>
-          <w:b/>
-          <w:bCs/>
-          <w:sz w:val="28"/>
-          <w:szCs w:val="28"/>
-        </w:rPr>
-      </w:pPr>
-      <w:proofErr w:type="spellStart"/>
-      <w:r>
-        <w:rPr>
-          <w:sz w:val="28"/>
-          <w:szCs w:val="28"/>
-        </w:rPr>
-        <w:lastRenderedPageBreak/>
-        <w:t>makanan</w:t>
-      </w:r>
-      <w:proofErr w:type="spellEnd"/>
     </w:p>
     <w:p>
       <w:pPr>

</xml_diff>